<commit_message>
Multi client service added
</commit_message>
<xml_diff>
--- a/README.docx
+++ b/README.docx
@@ -555,7 +555,13 @@
         <w:rPr>
           <w:rFonts w:ascii="Helvetica" w:hAnsi="Helvetica" w:cs="Helvetica"/>
         </w:rPr>
-        <w:t>&gt; if running on mud servers is “127.0.0.1”</w:t>
+        <w:t>&gt; if running on UMD</w:t>
+      </w:r>
+      <w:r>
+        <w:rPr>
+          <w:rFonts w:ascii="Helvetica" w:hAnsi="Helvetica" w:cs="Helvetica"/>
+        </w:rPr>
+        <w:t xml:space="preserve"> servers is “127.0.0.1”</w:t>
       </w:r>
     </w:p>
     <w:p>
@@ -847,7 +853,19 @@
         <w:rPr>
           <w:rFonts w:ascii="Helvetica" w:hAnsi="Helvetica" w:cs="Helvetica"/>
         </w:rPr>
-        <w:t>4 “LOGOUT” will log you out if you are logged in. Other wise a 401 will be returned.</w:t>
+        <w:t xml:space="preserve">4 “LOGOUT” will log you </w:t>
+      </w:r>
+      <w:r>
+        <w:rPr>
+          <w:rFonts w:ascii="Helvetica" w:hAnsi="Helvetica" w:cs="Helvetica"/>
+        </w:rPr>
+        <w:t>out if you are logged in. Other</w:t>
+      </w:r>
+      <w:r>
+        <w:rPr>
+          <w:rFonts w:ascii="Helvetica" w:hAnsi="Helvetica" w:cs="Helvetica"/>
+        </w:rPr>
+        <w:t>wise a 401 will be returned.</w:t>
       </w:r>
     </w:p>
     <w:p>
@@ -890,7 +908,13 @@
         <w:rPr>
           <w:rFonts w:ascii="Helvetica" w:hAnsi="Helvetica" w:cs="Helvetica"/>
         </w:rPr>
-        <w:t xml:space="preserve">” will  shutdown the server and close the connection if you are logged in as a root. Otherwise a 402 will be returned. </w:t>
+        <w:t xml:space="preserve">” will </w:t>
+      </w:r>
+      <w:r>
+        <w:rPr>
+          <w:rFonts w:ascii="Helvetica" w:hAnsi="Helvetica" w:cs="Helvetica"/>
+        </w:rPr>
+        <w:t xml:space="preserve">shutdown the server and close the connection if you are logged in as a root. Otherwise a 402 will be returned. </w:t>
       </w:r>
     </w:p>
     <w:p>
@@ -905,8 +929,96 @@
         <w:rPr>
           <w:rFonts w:ascii="Helvetica" w:hAnsi="Helvetica" w:cs="Helvetica"/>
         </w:rPr>
-        <w:t>6 “QUIT” will simply close connection with server and end the client program.</w:t>
-      </w:r>
+        <w:t xml:space="preserve">6 “QUIT” will simply close connection with </w:t>
+      </w:r>
+      <w:r>
+        <w:rPr>
+          <w:rFonts w:ascii="Helvetica" w:hAnsi="Helvetica" w:cs="Helvetica"/>
+        </w:rPr>
+        <w:t xml:space="preserve">the </w:t>
+      </w:r>
+      <w:r>
+        <w:rPr>
+          <w:rFonts w:ascii="Helvetica" w:hAnsi="Helvetica" w:cs="Helvetica"/>
+        </w:rPr>
+        <w:t>server and end the client program.</w:t>
+      </w:r>
+    </w:p>
+    <w:p>
+      <w:pPr>
+        <w:pStyle w:val="Heading1"/>
+      </w:pPr>
+      <w:r>
+        <w:t>Known Bugs</w:t>
+      </w:r>
+    </w:p>
+    <w:p>
+      <w:r>
+        <w:t xml:space="preserve">If this error occurs: </w:t>
+      </w:r>
+    </w:p>
+    <w:p>
+      <w:r>
+        <w:rPr>
+          <w:highlight w:val="lightGray"/>
+        </w:rPr>
+        <w:t>make: Warning: File `client/</w:t>
+      </w:r>
+      <w:proofErr w:type="spellStart"/>
+      <w:r>
+        <w:rPr>
+          <w:highlight w:val="lightGray"/>
+        </w:rPr>
+        <w:t>SocketClient.class</w:t>
+      </w:r>
+      <w:proofErr w:type="spellEnd"/>
+      <w:r>
+        <w:rPr>
+          <w:highlight w:val="lightGray"/>
+        </w:rPr>
+        <w:t>' has modification time 0.0027 s in the future</w:t>
+      </w:r>
+    </w:p>
+    <w:p>
+      <w:r>
+        <w:rPr>
+          <w:highlight w:val="lightGray"/>
+        </w:rPr>
+        <w:t>make: warning:  Clock skew detected.  Your build may be incomplete.</w:t>
+      </w:r>
+    </w:p>
+    <w:p>
+      <w:r>
+        <w:t xml:space="preserve">This is because UMD servers time is not fully synced with our computer’s time. </w:t>
+      </w:r>
+    </w:p>
+    <w:p>
+      <w:r>
+        <w:t>So run:</w:t>
+      </w:r>
+    </w:p>
+    <w:p>
+      <w:r>
+        <w:rPr>
+          <w:highlight w:val="lightGray"/>
+        </w:rPr>
+        <w:t>touch client/*</w:t>
+      </w:r>
+    </w:p>
+    <w:p>
+      <w:r>
+        <w:t xml:space="preserve">or </w:t>
+      </w:r>
+    </w:p>
+    <w:p>
+      <w:r>
+        <w:rPr>
+          <w:highlight w:val="lightGray"/>
+        </w:rPr>
+        <w:t>touch server/*</w:t>
+      </w:r>
+      <w:bookmarkStart w:id="0" w:name="_GoBack"/>
+      <w:bookmarkEnd w:id="0"/>
     </w:p>
     <w:p>
       <w:pPr>
@@ -941,7 +1053,6 @@
           <w:rFonts w:ascii="Helvetica" w:hAnsi="Helvetica" w:cs="Helvetica"/>
         </w:rPr>
       </w:pPr>
-      <w:bookmarkStart w:id="0" w:name="_GoBack"/>
       <w:r>
         <w:rPr>
           <w:rFonts w:ascii="Helvetica" w:hAnsi="Helvetica" w:cs="Helvetica"/>
@@ -996,7 +1107,6 @@
           </wp:inline>
         </w:drawing>
       </w:r>
-      <w:bookmarkEnd w:id="0"/>
     </w:p>
     <w:p>
       <w:pPr>
@@ -1432,21 +1542,19 @@
       <w:rPr>
         <w:rFonts w:ascii="Helvetica" w:hAnsi="Helvetica" w:cs="Helvetica"/>
       </w:rPr>
-      <w:t xml:space="preserve">CIS 375 </w:t>
+      <w:t>CIS 375 Pr</w:t>
     </w:r>
-    <w:proofErr w:type="spellStart"/>
     <w:r>
       <w:rPr>
         <w:rFonts w:ascii="Helvetica" w:hAnsi="Helvetica" w:cs="Helvetica"/>
       </w:rPr>
-      <w:t>Prgram</w:t>
+      <w:t>o</w:t>
     </w:r>
-    <w:proofErr w:type="spellEnd"/>
     <w:r>
       <w:rPr>
         <w:rFonts w:ascii="Helvetica" w:hAnsi="Helvetica" w:cs="Helvetica"/>
       </w:rPr>
-      <w:t xml:space="preserve"> 1</w:t>
+      <w:t>gram 1</w:t>
     </w:r>
   </w:p>
   <w:p>
@@ -2242,7 +2350,6 @@
   <w:style w:type="character" w:default="1" w:styleId="DefaultParagraphFont">
     <w:name w:val="Default Paragraph Font"/>
     <w:uiPriority w:val="1"/>
-    <w:semiHidden/>
     <w:unhideWhenUsed/>
   </w:style>
   <w:style w:type="table" w:default="1" w:styleId="TableNormal">

</xml_diff>